<commit_message>
Actualizo el log de cambios en el documento funcional entregable de la solución
</commit_message>
<xml_diff>
--- a/Trabajo Práctico Integrador - Entregable 1 - 28.04.2021.docx
+++ b/Trabajo Práctico Integrador - Entregable 1 - 28.04.2021.docx
@@ -1,6 +1,6 @@
 
 <file path=word/document.xml><?xml version="1.0" encoding="utf-8"?>
-<w:document xmlns:wpc="http://schemas.microsoft.com/office/word/2010/wordprocessingCanvas" xmlns:cx="http://schemas.microsoft.com/office/drawing/2014/chartex" xmlns:mc="http://schemas.openxmlformats.org/markup-compatibility/2006" xmlns:o="urn:schemas-microsoft-com:office:office" xmlns:r="http://schemas.openxmlformats.org/officeDocument/2006/relationships" xmlns:m="http://schemas.openxmlformats.org/officeDocument/2006/math" xmlns:v="urn:schemas-microsoft-com:vml" xmlns:wp14="http://schemas.microsoft.com/office/word/2010/wordprocessingDrawing" xmlns:wp="http://schemas.openxmlformats.org/drawingml/2006/wordprocessingDrawing" xmlns:w10="urn:schemas-microsoft-com:office:word" xmlns:w="http://schemas.openxmlformats.org/wordprocessingml/2006/main" xmlns:w14="http://schemas.microsoft.com/office/word/2010/wordml" xmlns:w15="http://schemas.microsoft.com/office/word/2012/wordml" xmlns:w16se="http://schemas.microsoft.com/office/word/2015/wordml/symex" xmlns:wpg="http://schemas.microsoft.com/office/word/2010/wordprocessingGroup" xmlns:wpi="http://schemas.microsoft.com/office/word/2010/wordprocessingInk" xmlns:wne="http://schemas.microsoft.com/office/word/2006/wordml" xmlns:wps="http://schemas.microsoft.com/office/word/2010/wordprocessingShape" mc:Ignorable="w14 w15 w16se wp14">
+<w:document xmlns:wpc="http://schemas.microsoft.com/office/word/2010/wordprocessingCanvas" xmlns:cx="http://schemas.microsoft.com/office/drawing/2014/chartex" xmlns:cx1="http://schemas.microsoft.com/office/drawing/2015/9/8/chartex" xmlns:mc="http://schemas.openxmlformats.org/markup-compatibility/2006" xmlns:o="urn:schemas-microsoft-com:office:office" xmlns:r="http://schemas.openxmlformats.org/officeDocument/2006/relationships" xmlns:m="http://schemas.openxmlformats.org/officeDocument/2006/math" xmlns:v="urn:schemas-microsoft-com:vml" xmlns:wp14="http://schemas.microsoft.com/office/word/2010/wordprocessingDrawing" xmlns:wp="http://schemas.openxmlformats.org/drawingml/2006/wordprocessingDrawing" xmlns:w10="urn:schemas-microsoft-com:office:word" xmlns:w="http://schemas.openxmlformats.org/wordprocessingml/2006/main" xmlns:w14="http://schemas.microsoft.com/office/word/2010/wordml" xmlns:w15="http://schemas.microsoft.com/office/word/2012/wordml" xmlns:w16se="http://schemas.microsoft.com/office/word/2015/wordml/symex" xmlns:wpg="http://schemas.microsoft.com/office/word/2010/wordprocessingGroup" xmlns:wpi="http://schemas.microsoft.com/office/word/2010/wordprocessingInk" xmlns:wne="http://schemas.microsoft.com/office/word/2006/wordml" xmlns:wps="http://schemas.microsoft.com/office/word/2010/wordprocessingShape" mc:Ignorable="w14 w15 w16se wp14">
   <w:body>
     <w:p>
       <w:pPr>
@@ -523,7 +523,7 @@
               </wp:anchor>
             </w:drawing>
           </mc:Choice>
-          <mc:Fallback xmlns:cx1="http://schemas.microsoft.com/office/drawing/2015/9/8/chartex">
+          <mc:Fallback>
             <w:pict>
               <v:rect w14:anchorId="165F303C" id="Rectángulo 5" o:spid="_x0000_s1026" style="position:absolute;margin-left:435.45pt;margin-top:27.9pt;width:8pt;height:12.5pt;z-index:251659264;visibility:visible;mso-wrap-style:square;mso-wrap-distance-left:9pt;mso-wrap-distance-top:0;mso-wrap-distance-right:9pt;mso-wrap-distance-bottom:0;mso-position-horizontal:absolute;mso-position-horizontal-relative:text;mso-position-vertical:absolute;mso-position-vertical-relative:text;v-text-anchor:middle" o:gfxdata="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" fillcolor="white [3212]" strokecolor="white [3212]" strokeweight="1pt"/>
             </w:pict>
@@ -2753,11 +2753,844 @@
           </wp:inline>
         </w:drawing>
       </w:r>
+    </w:p>
+    <w:p>
+      <w:pPr>
+        <w:rPr>
+          <w:rFonts w:asciiTheme="majorHAnsi" w:hAnsiTheme="majorHAnsi" w:cstheme="majorHAnsi"/>
+          <w:b/>
+          <w:sz w:val="20"/>
+          <w:szCs w:val="20"/>
+          <w:lang w:val="es-MX"/>
+        </w:rPr>
+      </w:pPr>
+    </w:p>
+    <w:p>
+      <w:pPr>
+        <w:pStyle w:val="Subttulo"/>
+        <w:numPr>
+          <w:ilvl w:val="0"/>
+          <w:numId w:val="0"/>
+        </w:numPr>
+      </w:pPr>
+      <w:r>
+        <w:t>Log de cambios</w:t>
+      </w:r>
+    </w:p>
+    <w:p>
+      <w:pPr>
+        <w:rPr>
+          <w:rFonts w:asciiTheme="majorHAnsi" w:hAnsiTheme="majorHAnsi" w:cstheme="majorHAnsi"/>
+          <w:i/>
+          <w:color w:val="808080" w:themeColor="background1" w:themeShade="80"/>
+          <w:sz w:val="20"/>
+        </w:rPr>
+      </w:pPr>
+      <w:r>
+        <w:rPr>
+          <w:rFonts w:asciiTheme="majorHAnsi" w:hAnsiTheme="majorHAnsi" w:cstheme="majorHAnsi"/>
+          <w:i/>
+          <w:color w:val="808080" w:themeColor="background1" w:themeShade="80"/>
+          <w:sz w:val="20"/>
+        </w:rPr>
+        <w:t>03/05/2021 – Cambio de relación entre las clases Publicación y Foto</w:t>
+      </w:r>
+    </w:p>
+    <w:p>
+      <w:pPr>
+        <w:rPr>
+          <w:rFonts w:asciiTheme="majorHAnsi" w:hAnsiTheme="majorHAnsi" w:cstheme="majorHAnsi"/>
+          <w:i/>
+          <w:color w:val="808080" w:themeColor="background1" w:themeShade="80"/>
+          <w:sz w:val="20"/>
+          <w:u w:val="single"/>
+        </w:rPr>
+      </w:pPr>
+      <w:r>
+        <w:rPr>
+          <w:rFonts w:asciiTheme="majorHAnsi" w:hAnsiTheme="majorHAnsi" w:cstheme="majorHAnsi"/>
+          <w:i/>
+          <w:color w:val="808080" w:themeColor="background1" w:themeShade="80"/>
+          <w:sz w:val="20"/>
+          <w:u w:val="single"/>
+        </w:rPr>
+        <w:t>Antes</w:t>
+      </w:r>
+    </w:p>
+    <w:p>
+      <w:pPr>
+        <w:rPr>
+          <w:rFonts w:asciiTheme="majorHAnsi" w:hAnsiTheme="majorHAnsi" w:cstheme="majorHAnsi"/>
+          <w:i/>
+          <w:color w:val="808080" w:themeColor="background1" w:themeShade="80"/>
+          <w:sz w:val="20"/>
+        </w:rPr>
+      </w:pPr>
+      <w:r>
+        <w:rPr>
+          <w:rFonts w:asciiTheme="majorHAnsi" w:hAnsiTheme="majorHAnsi" w:cstheme="majorHAnsi"/>
+          <w:i/>
+          <w:color w:val="808080" w:themeColor="background1" w:themeShade="80"/>
+          <w:sz w:val="20"/>
+        </w:rPr>
+        <w:t xml:space="preserve">El comportamiento deseado era que una misma foto pueda reutilizarse en varias publicaciones distintas. Para ello se le indicó a Spring </w:t>
+      </w:r>
+      <w:proofErr w:type="spellStart"/>
+      <w:r>
+        <w:rPr>
+          <w:rFonts w:asciiTheme="majorHAnsi" w:hAnsiTheme="majorHAnsi" w:cstheme="majorHAnsi"/>
+          <w:i/>
+          <w:color w:val="808080" w:themeColor="background1" w:themeShade="80"/>
+          <w:sz w:val="20"/>
+        </w:rPr>
+        <w:t>Boot</w:t>
+      </w:r>
+      <w:proofErr w:type="spellEnd"/>
+      <w:r>
+        <w:rPr>
+          <w:rFonts w:asciiTheme="majorHAnsi" w:hAnsiTheme="majorHAnsi" w:cstheme="majorHAnsi"/>
+          <w:i/>
+          <w:color w:val="808080" w:themeColor="background1" w:themeShade="80"/>
+          <w:sz w:val="20"/>
+        </w:rPr>
+        <w:t xml:space="preserve"> que en la base de datos genere y luego administre una relación como la siguiente: </w:t>
+      </w:r>
+    </w:p>
+    <w:p>
+      <w:pPr>
+        <w:rPr>
+          <w:rFonts w:asciiTheme="majorHAnsi" w:hAnsiTheme="majorHAnsi" w:cstheme="majorHAnsi"/>
+          <w:i/>
+          <w:color w:val="808080" w:themeColor="background1" w:themeShade="80"/>
+          <w:sz w:val="20"/>
+        </w:rPr>
+      </w:pPr>
+      <w:r>
+        <w:rPr>
+          <w:rFonts w:asciiTheme="majorHAnsi" w:hAnsiTheme="majorHAnsi" w:cstheme="majorHAnsi"/>
+          <w:i/>
+          <w:noProof/>
+          <w:color w:val="808080" w:themeColor="background1" w:themeShade="80"/>
+          <w:sz w:val="20"/>
+          <w:lang w:val="en-US"/>
+        </w:rPr>
+        <w:lastRenderedPageBreak/>
+        <w:drawing>
+          <wp:inline distT="0" distB="0" distL="0" distR="0">
+            <wp:extent cx="5612130" cy="2806065"/>
+            <wp:effectExtent l="0" t="0" r="7620" b="0"/>
+            <wp:docPr id="6" name="Imagen 6"/>
+            <wp:cNvGraphicFramePr>
+              <a:graphicFrameLocks xmlns:a="http://schemas.openxmlformats.org/drawingml/2006/main" noChangeAspect="1"/>
+            </wp:cNvGraphicFramePr>
+            <a:graphic xmlns:a="http://schemas.openxmlformats.org/drawingml/2006/main">
+              <a:graphicData uri="http://schemas.openxmlformats.org/drawingml/2006/picture">
+                <pic:pic xmlns:pic="http://schemas.openxmlformats.org/drawingml/2006/picture">
+                  <pic:nvPicPr>
+                    <pic:cNvPr id="6" name="image.png"/>
+                    <pic:cNvPicPr/>
+                  </pic:nvPicPr>
+                  <pic:blipFill>
+                    <a:blip r:embed="rId11">
+                      <a:extLst>
+                        <a:ext uri="{28A0092B-C50C-407E-A947-70E740481C1C}">
+                          <a14:useLocalDpi xmlns:a14="http://schemas.microsoft.com/office/drawing/2010/main" val="0"/>
+                        </a:ext>
+                      </a:extLst>
+                    </a:blip>
+                    <a:stretch>
+                      <a:fillRect/>
+                    </a:stretch>
+                  </pic:blipFill>
+                  <pic:spPr>
+                    <a:xfrm>
+                      <a:off x="0" y="0"/>
+                      <a:ext cx="5612130" cy="2806065"/>
+                    </a:xfrm>
+                    <a:prstGeom prst="rect">
+                      <a:avLst/>
+                    </a:prstGeom>
+                  </pic:spPr>
+                </pic:pic>
+              </a:graphicData>
+            </a:graphic>
+          </wp:inline>
+        </w:drawing>
+      </w:r>
+    </w:p>
+    <w:p>
+      <w:pPr>
+        <w:rPr>
+          <w:rFonts w:asciiTheme="majorHAnsi" w:hAnsiTheme="majorHAnsi" w:cstheme="majorHAnsi"/>
+          <w:i/>
+          <w:color w:val="808080" w:themeColor="background1" w:themeShade="80"/>
+          <w:sz w:val="20"/>
+        </w:rPr>
+      </w:pPr>
+      <w:r>
+        <w:rPr>
+          <w:rFonts w:asciiTheme="majorHAnsi" w:hAnsiTheme="majorHAnsi" w:cstheme="majorHAnsi"/>
+          <w:i/>
+          <w:color w:val="808080" w:themeColor="background1" w:themeShade="80"/>
+          <w:sz w:val="20"/>
+        </w:rPr>
+        <w:t xml:space="preserve">El problema ocurre cuando hago el PUT de la publicación pasándole la lista de fotos (creadas previamente) </w:t>
+      </w:r>
+      <w:r>
+        <w:rPr>
+          <w:rFonts w:asciiTheme="majorHAnsi" w:hAnsiTheme="majorHAnsi" w:cstheme="majorHAnsi"/>
+          <w:i/>
+          <w:color w:val="808080" w:themeColor="background1" w:themeShade="80"/>
+          <w:sz w:val="20"/>
+        </w:rPr>
+        <w:t>desde</w:t>
+      </w:r>
+      <w:r>
+        <w:rPr>
+          <w:rFonts w:asciiTheme="majorHAnsi" w:hAnsiTheme="majorHAnsi" w:cstheme="majorHAnsi"/>
+          <w:i/>
+          <w:color w:val="808080" w:themeColor="background1" w:themeShade="80"/>
+          <w:sz w:val="20"/>
+        </w:rPr>
+        <w:t xml:space="preserve"> el JSON:</w:t>
+      </w:r>
+    </w:p>
+    <w:p>
+      <w:pPr>
+        <w:shd w:val="clear" w:color="auto" w:fill="FFFFFF"/>
+        <w:spacing w:after="0" w:line="240" w:lineRule="auto"/>
+        <w:rPr>
+          <w:rFonts w:ascii="Arial" w:eastAsia="Times New Roman" w:hAnsi="Arial" w:cs="Arial"/>
+          <w:color w:val="222222"/>
+          <w:sz w:val="24"/>
+          <w:szCs w:val="24"/>
+          <w:lang w:val="es-MX"/>
+        </w:rPr>
+      </w:pPr>
+      <w:r>
+        <w:rPr>
+          <w:rFonts w:ascii="Arial" w:eastAsia="Times New Roman" w:hAnsi="Arial" w:cs="Arial"/>
+          <w:noProof/>
+          <w:color w:val="222222"/>
+          <w:sz w:val="24"/>
+          <w:szCs w:val="24"/>
+          <w:lang w:val="en-US"/>
+        </w:rPr>
+        <w:drawing>
+          <wp:inline distT="0" distB="0" distL="0" distR="0">
+            <wp:extent cx="3343275" cy="2457450"/>
+            <wp:effectExtent l="0" t="0" r="9525" b="0"/>
+            <wp:docPr id="7" name="Imagen 7"/>
+            <wp:cNvGraphicFramePr>
+              <a:graphicFrameLocks xmlns:a="http://schemas.openxmlformats.org/drawingml/2006/main" noChangeAspect="1"/>
+            </wp:cNvGraphicFramePr>
+            <a:graphic xmlns:a="http://schemas.openxmlformats.org/drawingml/2006/main">
+              <a:graphicData uri="http://schemas.openxmlformats.org/drawingml/2006/picture">
+                <pic:pic xmlns:pic="http://schemas.openxmlformats.org/drawingml/2006/picture">
+                  <pic:nvPicPr>
+                    <pic:cNvPr id="7" name="image (1).png"/>
+                    <pic:cNvPicPr/>
+                  </pic:nvPicPr>
+                  <pic:blipFill>
+                    <a:blip r:embed="rId12">
+                      <a:extLst>
+                        <a:ext uri="{28A0092B-C50C-407E-A947-70E740481C1C}">
+                          <a14:useLocalDpi xmlns:a14="http://schemas.microsoft.com/office/drawing/2010/main" val="0"/>
+                        </a:ext>
+                      </a:extLst>
+                    </a:blip>
+                    <a:stretch>
+                      <a:fillRect/>
+                    </a:stretch>
+                  </pic:blipFill>
+                  <pic:spPr>
+                    <a:xfrm>
+                      <a:off x="0" y="0"/>
+                      <a:ext cx="3343275" cy="2457450"/>
+                    </a:xfrm>
+                    <a:prstGeom prst="rect">
+                      <a:avLst/>
+                    </a:prstGeom>
+                  </pic:spPr>
+                </pic:pic>
+              </a:graphicData>
+            </a:graphic>
+          </wp:inline>
+        </w:drawing>
+      </w:r>
+    </w:p>
+    <w:p>
+      <w:pPr>
+        <w:shd w:val="clear" w:color="auto" w:fill="FFFFFF"/>
+        <w:spacing w:after="0" w:line="240" w:lineRule="auto"/>
+        <w:rPr>
+          <w:rFonts w:ascii="Arial" w:eastAsia="Times New Roman" w:hAnsi="Arial" w:cs="Arial"/>
+          <w:color w:val="222222"/>
+          <w:sz w:val="24"/>
+          <w:szCs w:val="24"/>
+          <w:lang w:val="es-MX"/>
+        </w:rPr>
+      </w:pPr>
+    </w:p>
+    <w:p>
+      <w:pPr>
+        <w:rPr>
+          <w:rFonts w:asciiTheme="majorHAnsi" w:hAnsiTheme="majorHAnsi" w:cstheme="majorHAnsi"/>
+          <w:i/>
+          <w:color w:val="808080" w:themeColor="background1" w:themeShade="80"/>
+          <w:sz w:val="20"/>
+        </w:rPr>
+      </w:pPr>
+      <w:r>
+        <w:rPr>
+          <w:rFonts w:asciiTheme="majorHAnsi" w:hAnsiTheme="majorHAnsi" w:cstheme="majorHAnsi"/>
+          <w:i/>
+          <w:color w:val="808080" w:themeColor="background1" w:themeShade="80"/>
+          <w:sz w:val="20"/>
+        </w:rPr>
+        <w:t xml:space="preserve">Spring </w:t>
+      </w:r>
+      <w:proofErr w:type="spellStart"/>
+      <w:r>
+        <w:rPr>
+          <w:rFonts w:asciiTheme="majorHAnsi" w:hAnsiTheme="majorHAnsi" w:cstheme="majorHAnsi"/>
+          <w:i/>
+          <w:color w:val="808080" w:themeColor="background1" w:themeShade="80"/>
+          <w:sz w:val="20"/>
+        </w:rPr>
+        <w:t>Boot</w:t>
+      </w:r>
+      <w:proofErr w:type="spellEnd"/>
+      <w:r>
+        <w:rPr>
+          <w:rFonts w:asciiTheme="majorHAnsi" w:hAnsiTheme="majorHAnsi" w:cstheme="majorHAnsi"/>
+          <w:i/>
+          <w:color w:val="808080" w:themeColor="background1" w:themeShade="80"/>
+          <w:sz w:val="20"/>
+        </w:rPr>
+        <w:t xml:space="preserve"> primero intenta crear la publicación y luego generar la relación de la publicación con las fotos:</w:t>
+      </w:r>
+    </w:p>
+    <w:p>
+      <w:pPr>
+        <w:shd w:val="clear" w:color="auto" w:fill="FFFFFF"/>
+        <w:spacing w:after="0" w:line="240" w:lineRule="auto"/>
+        <w:rPr>
+          <w:rFonts w:ascii="Arial" w:eastAsia="Times New Roman" w:hAnsi="Arial" w:cs="Arial"/>
+          <w:color w:val="222222"/>
+          <w:sz w:val="24"/>
+          <w:szCs w:val="24"/>
+          <w:lang w:val="es-MX"/>
+        </w:rPr>
+      </w:pPr>
+    </w:p>
+    <w:p>
+      <w:pPr>
+        <w:spacing w:after="0" w:line="240" w:lineRule="auto"/>
+        <w:rPr>
+          <w:rFonts w:ascii="Times New Roman" w:eastAsia="Times New Roman" w:hAnsi="Times New Roman" w:cs="Times New Roman"/>
+          <w:sz w:val="24"/>
+          <w:szCs w:val="24"/>
+          <w:lang w:val="es-MX"/>
+        </w:rPr>
+      </w:pPr>
+      <w:r>
+        <w:rPr>
+          <w:rFonts w:ascii="Times New Roman" w:eastAsia="Times New Roman" w:hAnsi="Times New Roman" w:cs="Times New Roman"/>
+          <w:noProof/>
+          <w:sz w:val="24"/>
+          <w:szCs w:val="24"/>
+          <w:lang w:val="en-US"/>
+        </w:rPr>
+        <w:lastRenderedPageBreak/>
+        <w:drawing>
+          <wp:inline distT="0" distB="0" distL="0" distR="0">
+            <wp:extent cx="5612130" cy="2076450"/>
+            <wp:effectExtent l="0" t="0" r="7620" b="0"/>
+            <wp:docPr id="8" name="Imagen 8"/>
+            <wp:cNvGraphicFramePr>
+              <a:graphicFrameLocks xmlns:a="http://schemas.openxmlformats.org/drawingml/2006/main" noChangeAspect="1"/>
+            </wp:cNvGraphicFramePr>
+            <a:graphic xmlns:a="http://schemas.openxmlformats.org/drawingml/2006/main">
+              <a:graphicData uri="http://schemas.openxmlformats.org/drawingml/2006/picture">
+                <pic:pic xmlns:pic="http://schemas.openxmlformats.org/drawingml/2006/picture">
+                  <pic:nvPicPr>
+                    <pic:cNvPr id="8" name="image (2).png"/>
+                    <pic:cNvPicPr/>
+                  </pic:nvPicPr>
+                  <pic:blipFill>
+                    <a:blip r:embed="rId13">
+                      <a:extLst>
+                        <a:ext uri="{28A0092B-C50C-407E-A947-70E740481C1C}">
+                          <a14:useLocalDpi xmlns:a14="http://schemas.microsoft.com/office/drawing/2010/main" val="0"/>
+                        </a:ext>
+                      </a:extLst>
+                    </a:blip>
+                    <a:stretch>
+                      <a:fillRect/>
+                    </a:stretch>
+                  </pic:blipFill>
+                  <pic:spPr>
+                    <a:xfrm>
+                      <a:off x="0" y="0"/>
+                      <a:ext cx="5612130" cy="2076450"/>
+                    </a:xfrm>
+                    <a:prstGeom prst="rect">
+                      <a:avLst/>
+                    </a:prstGeom>
+                  </pic:spPr>
+                </pic:pic>
+              </a:graphicData>
+            </a:graphic>
+          </wp:inline>
+        </w:drawing>
+      </w:r>
+    </w:p>
+    <w:p>
+      <w:pPr>
+        <w:shd w:val="clear" w:color="auto" w:fill="FFFFFF"/>
+        <w:spacing w:after="0" w:line="240" w:lineRule="auto"/>
+        <w:rPr>
+          <w:rFonts w:ascii="Arial" w:eastAsia="Times New Roman" w:hAnsi="Arial" w:cs="Arial"/>
+          <w:color w:val="222222"/>
+          <w:sz w:val="24"/>
+          <w:szCs w:val="24"/>
+          <w:lang w:val="es-MX"/>
+        </w:rPr>
+      </w:pPr>
+    </w:p>
+    <w:p>
+      <w:pPr>
+        <w:rPr>
+          <w:rFonts w:asciiTheme="majorHAnsi" w:hAnsiTheme="majorHAnsi" w:cstheme="majorHAnsi"/>
+          <w:i/>
+          <w:color w:val="808080" w:themeColor="background1" w:themeShade="80"/>
+          <w:sz w:val="20"/>
+        </w:rPr>
+      </w:pPr>
+      <w:r>
+        <w:rPr>
+          <w:rFonts w:asciiTheme="majorHAnsi" w:hAnsiTheme="majorHAnsi" w:cstheme="majorHAnsi"/>
+          <w:i/>
+          <w:color w:val="808080" w:themeColor="background1" w:themeShade="80"/>
+          <w:sz w:val="20"/>
+        </w:rPr>
+        <w:t xml:space="preserve">El problema es que al no </w:t>
+      </w:r>
+      <w:proofErr w:type="spellStart"/>
+      <w:r>
+        <w:rPr>
+          <w:rFonts w:asciiTheme="majorHAnsi" w:hAnsiTheme="majorHAnsi" w:cstheme="majorHAnsi"/>
+          <w:i/>
+          <w:color w:val="808080" w:themeColor="background1" w:themeShade="80"/>
+          <w:sz w:val="20"/>
+        </w:rPr>
+        <w:t>commitear</w:t>
+      </w:r>
+      <w:proofErr w:type="spellEnd"/>
+      <w:r>
+        <w:rPr>
+          <w:rFonts w:asciiTheme="majorHAnsi" w:hAnsiTheme="majorHAnsi" w:cstheme="majorHAnsi"/>
+          <w:i/>
+          <w:color w:val="808080" w:themeColor="background1" w:themeShade="80"/>
+          <w:sz w:val="20"/>
+        </w:rPr>
+        <w:t xml:space="preserve"> entre ambos </w:t>
+      </w:r>
+      <w:proofErr w:type="spellStart"/>
+      <w:r>
+        <w:rPr>
+          <w:rFonts w:asciiTheme="majorHAnsi" w:hAnsiTheme="majorHAnsi" w:cstheme="majorHAnsi"/>
+          <w:i/>
+          <w:color w:val="808080" w:themeColor="background1" w:themeShade="80"/>
+          <w:sz w:val="20"/>
+        </w:rPr>
+        <w:t>inserts</w:t>
+      </w:r>
+      <w:proofErr w:type="spellEnd"/>
+      <w:r>
+        <w:rPr>
+          <w:rFonts w:asciiTheme="majorHAnsi" w:hAnsiTheme="majorHAnsi" w:cstheme="majorHAnsi"/>
+          <w:i/>
+          <w:color w:val="808080" w:themeColor="background1" w:themeShade="80"/>
+          <w:sz w:val="20"/>
+        </w:rPr>
+        <w:t xml:space="preserve">, la aplicación arroja el siguiente error: HHH000010: </w:t>
+      </w:r>
+      <w:proofErr w:type="spellStart"/>
+      <w:r>
+        <w:rPr>
+          <w:rFonts w:asciiTheme="majorHAnsi" w:hAnsiTheme="majorHAnsi" w:cstheme="majorHAnsi"/>
+          <w:i/>
+          <w:color w:val="808080" w:themeColor="background1" w:themeShade="80"/>
+          <w:sz w:val="20"/>
+        </w:rPr>
+        <w:t>On</w:t>
+      </w:r>
+      <w:proofErr w:type="spellEnd"/>
+      <w:r>
+        <w:rPr>
+          <w:rFonts w:asciiTheme="majorHAnsi" w:hAnsiTheme="majorHAnsi" w:cstheme="majorHAnsi"/>
+          <w:i/>
+          <w:color w:val="808080" w:themeColor="background1" w:themeShade="80"/>
+          <w:sz w:val="20"/>
+        </w:rPr>
+        <w:t xml:space="preserve"> </w:t>
+      </w:r>
+      <w:proofErr w:type="spellStart"/>
+      <w:r>
+        <w:rPr>
+          <w:rFonts w:asciiTheme="majorHAnsi" w:hAnsiTheme="majorHAnsi" w:cstheme="majorHAnsi"/>
+          <w:i/>
+          <w:color w:val="808080" w:themeColor="background1" w:themeShade="80"/>
+          <w:sz w:val="20"/>
+        </w:rPr>
+        <w:t>release</w:t>
+      </w:r>
+      <w:proofErr w:type="spellEnd"/>
+      <w:r>
+        <w:rPr>
+          <w:rFonts w:asciiTheme="majorHAnsi" w:hAnsiTheme="majorHAnsi" w:cstheme="majorHAnsi"/>
+          <w:i/>
+          <w:color w:val="808080" w:themeColor="background1" w:themeShade="80"/>
+          <w:sz w:val="20"/>
+        </w:rPr>
+        <w:t xml:space="preserve"> of </w:t>
+      </w:r>
+      <w:proofErr w:type="spellStart"/>
+      <w:r>
+        <w:rPr>
+          <w:rFonts w:asciiTheme="majorHAnsi" w:hAnsiTheme="majorHAnsi" w:cstheme="majorHAnsi"/>
+          <w:i/>
+          <w:color w:val="808080" w:themeColor="background1" w:themeShade="80"/>
+          <w:sz w:val="20"/>
+        </w:rPr>
+        <w:t>batch</w:t>
+      </w:r>
+      <w:proofErr w:type="spellEnd"/>
+      <w:r>
+        <w:rPr>
+          <w:rFonts w:asciiTheme="majorHAnsi" w:hAnsiTheme="majorHAnsi" w:cstheme="majorHAnsi"/>
+          <w:i/>
+          <w:color w:val="808080" w:themeColor="background1" w:themeShade="80"/>
+          <w:sz w:val="20"/>
+        </w:rPr>
+        <w:t xml:space="preserve"> </w:t>
+      </w:r>
+      <w:proofErr w:type="spellStart"/>
+      <w:r>
+        <w:rPr>
+          <w:rFonts w:asciiTheme="majorHAnsi" w:hAnsiTheme="majorHAnsi" w:cstheme="majorHAnsi"/>
+          <w:i/>
+          <w:color w:val="808080" w:themeColor="background1" w:themeShade="80"/>
+          <w:sz w:val="20"/>
+        </w:rPr>
+        <w:t>it</w:t>
+      </w:r>
+      <w:proofErr w:type="spellEnd"/>
+      <w:r>
+        <w:rPr>
+          <w:rFonts w:asciiTheme="majorHAnsi" w:hAnsiTheme="majorHAnsi" w:cstheme="majorHAnsi"/>
+          <w:i/>
+          <w:color w:val="808080" w:themeColor="background1" w:themeShade="80"/>
+          <w:sz w:val="20"/>
+        </w:rPr>
+        <w:t xml:space="preserve"> </w:t>
+      </w:r>
+      <w:proofErr w:type="spellStart"/>
+      <w:r>
+        <w:rPr>
+          <w:rFonts w:asciiTheme="majorHAnsi" w:hAnsiTheme="majorHAnsi" w:cstheme="majorHAnsi"/>
+          <w:i/>
+          <w:color w:val="808080" w:themeColor="background1" w:themeShade="80"/>
+          <w:sz w:val="20"/>
+        </w:rPr>
+        <w:t>still</w:t>
+      </w:r>
+      <w:proofErr w:type="spellEnd"/>
+      <w:r>
+        <w:rPr>
+          <w:rFonts w:asciiTheme="majorHAnsi" w:hAnsiTheme="majorHAnsi" w:cstheme="majorHAnsi"/>
+          <w:i/>
+          <w:color w:val="808080" w:themeColor="background1" w:themeShade="80"/>
+          <w:sz w:val="20"/>
+        </w:rPr>
+        <w:t xml:space="preserve"> </w:t>
+      </w:r>
+      <w:proofErr w:type="spellStart"/>
+      <w:r>
+        <w:rPr>
+          <w:rFonts w:asciiTheme="majorHAnsi" w:hAnsiTheme="majorHAnsi" w:cstheme="majorHAnsi"/>
+          <w:i/>
+          <w:color w:val="808080" w:themeColor="background1" w:themeShade="80"/>
+          <w:sz w:val="20"/>
+        </w:rPr>
+        <w:t>contained</w:t>
+      </w:r>
+      <w:proofErr w:type="spellEnd"/>
+      <w:r>
+        <w:rPr>
+          <w:rFonts w:asciiTheme="majorHAnsi" w:hAnsiTheme="majorHAnsi" w:cstheme="majorHAnsi"/>
+          <w:i/>
+          <w:color w:val="808080" w:themeColor="background1" w:themeShade="80"/>
+          <w:sz w:val="20"/>
+        </w:rPr>
+        <w:t xml:space="preserve"> JDBC </w:t>
+      </w:r>
+      <w:proofErr w:type="spellStart"/>
+      <w:r>
+        <w:rPr>
+          <w:rFonts w:asciiTheme="majorHAnsi" w:hAnsiTheme="majorHAnsi" w:cstheme="majorHAnsi"/>
+          <w:i/>
+          <w:color w:val="808080" w:themeColor="background1" w:themeShade="80"/>
+          <w:sz w:val="20"/>
+        </w:rPr>
+        <w:t>statements</w:t>
+      </w:r>
+      <w:proofErr w:type="spellEnd"/>
+      <w:r>
+        <w:rPr>
+          <w:rFonts w:asciiTheme="majorHAnsi" w:hAnsiTheme="majorHAnsi" w:cstheme="majorHAnsi"/>
+          <w:i/>
+          <w:color w:val="808080" w:themeColor="background1" w:themeShade="80"/>
+          <w:sz w:val="20"/>
+        </w:rPr>
+        <w:t xml:space="preserve">. </w:t>
+      </w:r>
+    </w:p>
+    <w:p>
+      <w:pPr>
+        <w:rPr>
+          <w:rFonts w:asciiTheme="majorHAnsi" w:hAnsiTheme="majorHAnsi" w:cstheme="majorHAnsi"/>
+          <w:i/>
+          <w:color w:val="808080" w:themeColor="background1" w:themeShade="80"/>
+          <w:sz w:val="20"/>
+          <w:u w:val="single"/>
+        </w:rPr>
+      </w:pPr>
+      <w:r>
+        <w:rPr>
+          <w:rFonts w:asciiTheme="majorHAnsi" w:hAnsiTheme="majorHAnsi" w:cstheme="majorHAnsi"/>
+          <w:i/>
+          <w:color w:val="808080" w:themeColor="background1" w:themeShade="80"/>
+          <w:sz w:val="20"/>
+          <w:u w:val="single"/>
+        </w:rPr>
+        <w:t>Después</w:t>
+      </w:r>
+    </w:p>
+    <w:p>
+      <w:pPr>
+        <w:rPr>
+          <w:rFonts w:asciiTheme="majorHAnsi" w:hAnsiTheme="majorHAnsi" w:cstheme="majorHAnsi"/>
+          <w:i/>
+          <w:color w:val="808080" w:themeColor="background1" w:themeShade="80"/>
+          <w:sz w:val="20"/>
+        </w:rPr>
+      </w:pPr>
+      <w:r>
+        <w:rPr>
+          <w:rFonts w:asciiTheme="majorHAnsi" w:hAnsiTheme="majorHAnsi" w:cstheme="majorHAnsi"/>
+          <w:i/>
+          <w:color w:val="808080" w:themeColor="background1" w:themeShade="80"/>
+          <w:sz w:val="20"/>
+        </w:rPr>
+        <w:t xml:space="preserve">Cambié </w:t>
+      </w:r>
+      <w:r>
+        <w:rPr>
+          <w:rFonts w:asciiTheme="majorHAnsi" w:hAnsiTheme="majorHAnsi" w:cstheme="majorHAnsi"/>
+          <w:i/>
+          <w:color w:val="808080" w:themeColor="background1" w:themeShade="80"/>
+          <w:sz w:val="20"/>
+        </w:rPr>
+        <w:t>el comportamiento de la implementación para que cada foto esté fuertemente asociados a 1 publicación en lugar de poder reutilizar la misma foto en varias publicaciones:</w:t>
+      </w:r>
+    </w:p>
+    <w:p>
+      <w:pPr>
+        <w:rPr>
+          <w:rFonts w:asciiTheme="majorHAnsi" w:hAnsiTheme="majorHAnsi" w:cstheme="majorHAnsi"/>
+          <w:i/>
+          <w:color w:val="808080" w:themeColor="background1" w:themeShade="80"/>
+          <w:sz w:val="20"/>
+        </w:rPr>
+      </w:pPr>
+      <w:r>
+        <w:rPr>
+          <w:rFonts w:asciiTheme="majorHAnsi" w:hAnsiTheme="majorHAnsi" w:cstheme="majorHAnsi"/>
+          <w:i/>
+          <w:noProof/>
+          <w:color w:val="808080" w:themeColor="background1" w:themeShade="80"/>
+          <w:sz w:val="20"/>
+          <w:lang w:val="en-US"/>
+        </w:rPr>
+        <w:lastRenderedPageBreak/>
+        <w:drawing>
+          <wp:inline distT="0" distB="0" distL="0" distR="0">
+            <wp:extent cx="4467225" cy="5895975"/>
+            <wp:effectExtent l="0" t="0" r="9525" b="9525"/>
+            <wp:docPr id="9" name="Imagen 9"/>
+            <wp:cNvGraphicFramePr>
+              <a:graphicFrameLocks xmlns:a="http://schemas.openxmlformats.org/drawingml/2006/main" noChangeAspect="1"/>
+            </wp:cNvGraphicFramePr>
+            <a:graphic xmlns:a="http://schemas.openxmlformats.org/drawingml/2006/main">
+              <a:graphicData uri="http://schemas.openxmlformats.org/drawingml/2006/picture">
+                <pic:pic xmlns:pic="http://schemas.openxmlformats.org/drawingml/2006/picture">
+                  <pic:nvPicPr>
+                    <pic:cNvPr id="9" name="image (3).png"/>
+                    <pic:cNvPicPr/>
+                  </pic:nvPicPr>
+                  <pic:blipFill>
+                    <a:blip r:embed="rId14">
+                      <a:extLst>
+                        <a:ext uri="{28A0092B-C50C-407E-A947-70E740481C1C}">
+                          <a14:useLocalDpi xmlns:a14="http://schemas.microsoft.com/office/drawing/2010/main" val="0"/>
+                        </a:ext>
+                      </a:extLst>
+                    </a:blip>
+                    <a:stretch>
+                      <a:fillRect/>
+                    </a:stretch>
+                  </pic:blipFill>
+                  <pic:spPr>
+                    <a:xfrm>
+                      <a:off x="0" y="0"/>
+                      <a:ext cx="4467225" cy="5895975"/>
+                    </a:xfrm>
+                    <a:prstGeom prst="rect">
+                      <a:avLst/>
+                    </a:prstGeom>
+                  </pic:spPr>
+                </pic:pic>
+              </a:graphicData>
+            </a:graphic>
+          </wp:inline>
+        </w:drawing>
+      </w:r>
+    </w:p>
+    <w:p>
+      <w:pPr>
+        <w:rPr>
+          <w:rFonts w:asciiTheme="majorHAnsi" w:hAnsiTheme="majorHAnsi" w:cstheme="majorHAnsi"/>
+          <w:i/>
+          <w:color w:val="808080" w:themeColor="background1" w:themeShade="80"/>
+          <w:sz w:val="20"/>
+        </w:rPr>
+      </w:pPr>
+      <w:r>
+        <w:rPr>
+          <w:rFonts w:asciiTheme="majorHAnsi" w:hAnsiTheme="majorHAnsi" w:cstheme="majorHAnsi"/>
+          <w:i/>
+          <w:color w:val="808080" w:themeColor="background1" w:themeShade="80"/>
+          <w:sz w:val="20"/>
+        </w:rPr>
+        <w:t xml:space="preserve">Con esto cada vez que se carga una publicación con una o varias fotos asociadas desde el JSON, Spring </w:t>
+      </w:r>
+      <w:proofErr w:type="spellStart"/>
+      <w:r>
+        <w:rPr>
+          <w:rFonts w:asciiTheme="majorHAnsi" w:hAnsiTheme="majorHAnsi" w:cstheme="majorHAnsi"/>
+          <w:i/>
+          <w:color w:val="808080" w:themeColor="background1" w:themeShade="80"/>
+          <w:sz w:val="20"/>
+        </w:rPr>
+        <w:t>Boot</w:t>
+      </w:r>
+      <w:proofErr w:type="spellEnd"/>
+      <w:r>
+        <w:rPr>
+          <w:rFonts w:asciiTheme="majorHAnsi" w:hAnsiTheme="majorHAnsi" w:cstheme="majorHAnsi"/>
+          <w:i/>
+          <w:color w:val="808080" w:themeColor="background1" w:themeShade="80"/>
+          <w:sz w:val="20"/>
+        </w:rPr>
+        <w:t xml:space="preserve"> mediante </w:t>
+      </w:r>
+      <w:proofErr w:type="spellStart"/>
+      <w:r>
+        <w:rPr>
+          <w:rFonts w:asciiTheme="majorHAnsi" w:hAnsiTheme="majorHAnsi" w:cstheme="majorHAnsi"/>
+          <w:i/>
+          <w:color w:val="808080" w:themeColor="background1" w:themeShade="80"/>
+          <w:sz w:val="20"/>
+        </w:rPr>
+        <w:t>Hibernate</w:t>
+      </w:r>
+      <w:proofErr w:type="spellEnd"/>
+      <w:r>
+        <w:rPr>
+          <w:rFonts w:asciiTheme="majorHAnsi" w:hAnsiTheme="majorHAnsi" w:cstheme="majorHAnsi"/>
+          <w:i/>
+          <w:color w:val="808080" w:themeColor="background1" w:themeShade="80"/>
+          <w:sz w:val="20"/>
+        </w:rPr>
+        <w:t xml:space="preserve"> y JPA entienden que debe primero crear la publicación y luego crear y guardar la o las fotos asociadas.</w:t>
+      </w:r>
+    </w:p>
+    <w:p>
+      <w:pPr>
+        <w:rPr>
+          <w:rFonts w:asciiTheme="majorHAnsi" w:hAnsiTheme="majorHAnsi" w:cstheme="majorHAnsi"/>
+          <w:i/>
+          <w:color w:val="808080" w:themeColor="background1" w:themeShade="80"/>
+          <w:sz w:val="20"/>
+          <w:u w:val="single"/>
+        </w:rPr>
+      </w:pPr>
+      <w:r>
+        <w:rPr>
+          <w:rFonts w:asciiTheme="majorHAnsi" w:hAnsiTheme="majorHAnsi" w:cstheme="majorHAnsi"/>
+          <w:i/>
+          <w:color w:val="808080" w:themeColor="background1" w:themeShade="80"/>
+          <w:sz w:val="20"/>
+          <w:u w:val="single"/>
+        </w:rPr>
+        <w:t>Conclusión</w:t>
+      </w:r>
+      <w:r>
+        <w:rPr>
+          <w:rFonts w:asciiTheme="majorHAnsi" w:hAnsiTheme="majorHAnsi" w:cstheme="majorHAnsi"/>
+          <w:i/>
+          <w:color w:val="808080" w:themeColor="background1" w:themeShade="80"/>
+          <w:sz w:val="20"/>
+          <w:u w:val="single"/>
+        </w:rPr>
+        <w:t> </w:t>
+      </w:r>
+    </w:p>
+    <w:p>
+      <w:pPr>
+        <w:rPr>
+          <w:rFonts w:asciiTheme="majorHAnsi" w:hAnsiTheme="majorHAnsi" w:cstheme="majorHAnsi"/>
+          <w:i/>
+          <w:color w:val="808080" w:themeColor="background1" w:themeShade="80"/>
+          <w:sz w:val="20"/>
+        </w:rPr>
+      </w:pPr>
+      <w:r>
+        <w:rPr>
+          <w:rFonts w:asciiTheme="majorHAnsi" w:hAnsiTheme="majorHAnsi" w:cstheme="majorHAnsi"/>
+          <w:i/>
+          <w:color w:val="808080" w:themeColor="background1" w:themeShade="80"/>
+          <w:sz w:val="20"/>
+        </w:rPr>
+        <w:t xml:space="preserve">La ventaja es que logro el comportamiento esperado pero al hacer esto podría llegar a tener la misma foto duplicada ocupando espacio en el servidor. </w:t>
+      </w:r>
+      <w:r>
+        <w:rPr>
+          <w:rFonts w:asciiTheme="majorHAnsi" w:hAnsiTheme="majorHAnsi" w:cstheme="majorHAnsi"/>
+          <w:i/>
+          <w:color w:val="808080" w:themeColor="background1" w:themeShade="80"/>
+          <w:sz w:val="20"/>
+        </w:rPr>
+        <w:t xml:space="preserve"> </w:t>
+      </w:r>
       <w:bookmarkStart w:id="0" w:name="_GoBack"/>
       <w:bookmarkEnd w:id="0"/>
     </w:p>
     <w:sectPr>
-      <w:footerReference w:type="default" r:id="rId11"/>
+      <w:footerReference w:type="default" r:id="rId15"/>
       <w:pgSz w:w="12240" w:h="15840"/>
       <w:pgMar w:top="1417" w:right="1701" w:bottom="1417" w:left="1701" w:header="708" w:footer="708" w:gutter="0"/>
       <w:pgNumType w:start="0"/>
@@ -2769,7 +3602,7 @@
 </file>
 
 <file path=word/endnotes.xml><?xml version="1.0" encoding="utf-8"?>
-<w:endnotes xmlns:wpc="http://schemas.microsoft.com/office/word/2010/wordprocessingCanvas" xmlns:cx="http://schemas.microsoft.com/office/drawing/2014/chartex" xmlns:mc="http://schemas.openxmlformats.org/markup-compatibility/2006" xmlns:o="urn:schemas-microsoft-com:office:office" xmlns:r="http://schemas.openxmlformats.org/officeDocument/2006/relationships" xmlns:m="http://schemas.openxmlformats.org/officeDocument/2006/math" xmlns:v="urn:schemas-microsoft-com:vml" xmlns:wp14="http://schemas.microsoft.com/office/word/2010/wordprocessingDrawing" xmlns:wp="http://schemas.openxmlformats.org/drawingml/2006/wordprocessingDrawing" xmlns:w10="urn:schemas-microsoft-com:office:word" xmlns:w="http://schemas.openxmlformats.org/wordprocessingml/2006/main" xmlns:w14="http://schemas.microsoft.com/office/word/2010/wordml" xmlns:w15="http://schemas.microsoft.com/office/word/2012/wordml" xmlns:w16se="http://schemas.microsoft.com/office/word/2015/wordml/symex" xmlns:wpg="http://schemas.microsoft.com/office/word/2010/wordprocessingGroup" xmlns:wpi="http://schemas.microsoft.com/office/word/2010/wordprocessingInk" xmlns:wne="http://schemas.microsoft.com/office/word/2006/wordml" xmlns:wps="http://schemas.microsoft.com/office/word/2010/wordprocessingShape" mc:Ignorable="w14 w15 w16se wp14">
+<w:endnotes xmlns:wpc="http://schemas.microsoft.com/office/word/2010/wordprocessingCanvas" xmlns:cx="http://schemas.microsoft.com/office/drawing/2014/chartex" xmlns:cx1="http://schemas.microsoft.com/office/drawing/2015/9/8/chartex" xmlns:mc="http://schemas.openxmlformats.org/markup-compatibility/2006" xmlns:o="urn:schemas-microsoft-com:office:office" xmlns:r="http://schemas.openxmlformats.org/officeDocument/2006/relationships" xmlns:m="http://schemas.openxmlformats.org/officeDocument/2006/math" xmlns:v="urn:schemas-microsoft-com:vml" xmlns:wp14="http://schemas.microsoft.com/office/word/2010/wordprocessingDrawing" xmlns:wp="http://schemas.openxmlformats.org/drawingml/2006/wordprocessingDrawing" xmlns:w10="urn:schemas-microsoft-com:office:word" xmlns:w="http://schemas.openxmlformats.org/wordprocessingml/2006/main" xmlns:w14="http://schemas.microsoft.com/office/word/2010/wordml" xmlns:w15="http://schemas.microsoft.com/office/word/2012/wordml" xmlns:w16se="http://schemas.microsoft.com/office/word/2015/wordml/symex" xmlns:wpg="http://schemas.microsoft.com/office/word/2010/wordprocessingGroup" xmlns:wpi="http://schemas.microsoft.com/office/word/2010/wordprocessingInk" xmlns:wne="http://schemas.microsoft.com/office/word/2006/wordml" xmlns:wps="http://schemas.microsoft.com/office/word/2010/wordprocessingShape" mc:Ignorable="w14 w15 w16se wp14">
   <w:endnote w:type="separator" w:id="-1">
     <w:p>
       <w:pPr>
@@ -2794,7 +3627,7 @@
 </file>
 
 <file path=word/footer1.xml><?xml version="1.0" encoding="utf-8"?>
-<w:ftr xmlns:wpc="http://schemas.microsoft.com/office/word/2010/wordprocessingCanvas" xmlns:cx="http://schemas.microsoft.com/office/drawing/2014/chartex" xmlns:mc="http://schemas.openxmlformats.org/markup-compatibility/2006" xmlns:o="urn:schemas-microsoft-com:office:office" xmlns:r="http://schemas.openxmlformats.org/officeDocument/2006/relationships" xmlns:m="http://schemas.openxmlformats.org/officeDocument/2006/math" xmlns:v="urn:schemas-microsoft-com:vml" xmlns:wp14="http://schemas.microsoft.com/office/word/2010/wordprocessingDrawing" xmlns:wp="http://schemas.openxmlformats.org/drawingml/2006/wordprocessingDrawing" xmlns:w10="urn:schemas-microsoft-com:office:word" xmlns:w="http://schemas.openxmlformats.org/wordprocessingml/2006/main" xmlns:w14="http://schemas.microsoft.com/office/word/2010/wordml" xmlns:w15="http://schemas.microsoft.com/office/word/2012/wordml" xmlns:w16se="http://schemas.microsoft.com/office/word/2015/wordml/symex" xmlns:wpg="http://schemas.microsoft.com/office/word/2010/wordprocessingGroup" xmlns:wpi="http://schemas.microsoft.com/office/word/2010/wordprocessingInk" xmlns:wne="http://schemas.microsoft.com/office/word/2006/wordml" xmlns:wps="http://schemas.microsoft.com/office/word/2010/wordprocessingShape" mc:Ignorable="w14 w15 w16se wp14">
+<w:ftr xmlns:wpc="http://schemas.microsoft.com/office/word/2010/wordprocessingCanvas" xmlns:cx="http://schemas.microsoft.com/office/drawing/2014/chartex" xmlns:cx1="http://schemas.microsoft.com/office/drawing/2015/9/8/chartex" xmlns:mc="http://schemas.openxmlformats.org/markup-compatibility/2006" xmlns:o="urn:schemas-microsoft-com:office:office" xmlns:r="http://schemas.openxmlformats.org/officeDocument/2006/relationships" xmlns:m="http://schemas.openxmlformats.org/officeDocument/2006/math" xmlns:v="urn:schemas-microsoft-com:vml" xmlns:wp14="http://schemas.microsoft.com/office/word/2010/wordprocessingDrawing" xmlns:wp="http://schemas.openxmlformats.org/drawingml/2006/wordprocessingDrawing" xmlns:w10="urn:schemas-microsoft-com:office:word" xmlns:w="http://schemas.openxmlformats.org/wordprocessingml/2006/main" xmlns:w14="http://schemas.microsoft.com/office/word/2010/wordml" xmlns:w15="http://schemas.microsoft.com/office/word/2012/wordml" xmlns:w16se="http://schemas.microsoft.com/office/word/2015/wordml/symex" xmlns:wpg="http://schemas.microsoft.com/office/word/2010/wordprocessingGroup" xmlns:wpi="http://schemas.microsoft.com/office/word/2010/wordprocessingInk" xmlns:wne="http://schemas.microsoft.com/office/word/2006/wordml" xmlns:wps="http://schemas.microsoft.com/office/word/2010/wordprocessingShape" mc:Ignorable="w14 w15 w16se wp14">
   <w:sdt>
     <w:sdtPr>
       <w:id w:val="-1895876609"/>
@@ -2824,7 +3657,7 @@
             <w:noProof/>
             <w:lang w:val="es-ES"/>
           </w:rPr>
-          <w:t>5</w:t>
+          <w:t>7</w:t>
         </w:r>
         <w:r>
           <w:fldChar w:fldCharType="end"/>
@@ -2841,7 +3674,7 @@
 </file>
 
 <file path=word/footnotes.xml><?xml version="1.0" encoding="utf-8"?>
-<w:footnotes xmlns:wpc="http://schemas.microsoft.com/office/word/2010/wordprocessingCanvas" xmlns:cx="http://schemas.microsoft.com/office/drawing/2014/chartex" xmlns:mc="http://schemas.openxmlformats.org/markup-compatibility/2006" xmlns:o="urn:schemas-microsoft-com:office:office" xmlns:r="http://schemas.openxmlformats.org/officeDocument/2006/relationships" xmlns:m="http://schemas.openxmlformats.org/officeDocument/2006/math" xmlns:v="urn:schemas-microsoft-com:vml" xmlns:wp14="http://schemas.microsoft.com/office/word/2010/wordprocessingDrawing" xmlns:wp="http://schemas.openxmlformats.org/drawingml/2006/wordprocessingDrawing" xmlns:w10="urn:schemas-microsoft-com:office:word" xmlns:w="http://schemas.openxmlformats.org/wordprocessingml/2006/main" xmlns:w14="http://schemas.microsoft.com/office/word/2010/wordml" xmlns:w15="http://schemas.microsoft.com/office/word/2012/wordml" xmlns:w16se="http://schemas.microsoft.com/office/word/2015/wordml/symex" xmlns:wpg="http://schemas.microsoft.com/office/word/2010/wordprocessingGroup" xmlns:wpi="http://schemas.microsoft.com/office/word/2010/wordprocessingInk" xmlns:wne="http://schemas.microsoft.com/office/word/2006/wordml" xmlns:wps="http://schemas.microsoft.com/office/word/2010/wordprocessingShape" mc:Ignorable="w14 w15 w16se wp14">
+<w:footnotes xmlns:wpc="http://schemas.microsoft.com/office/word/2010/wordprocessingCanvas" xmlns:cx="http://schemas.microsoft.com/office/drawing/2014/chartex" xmlns:cx1="http://schemas.microsoft.com/office/drawing/2015/9/8/chartex" xmlns:mc="http://schemas.openxmlformats.org/markup-compatibility/2006" xmlns:o="urn:schemas-microsoft-com:office:office" xmlns:r="http://schemas.openxmlformats.org/officeDocument/2006/relationships" xmlns:m="http://schemas.openxmlformats.org/officeDocument/2006/math" xmlns:v="urn:schemas-microsoft-com:vml" xmlns:wp14="http://schemas.microsoft.com/office/word/2010/wordprocessingDrawing" xmlns:wp="http://schemas.openxmlformats.org/drawingml/2006/wordprocessingDrawing" xmlns:w10="urn:schemas-microsoft-com:office:word" xmlns:w="http://schemas.openxmlformats.org/wordprocessingml/2006/main" xmlns:w14="http://schemas.microsoft.com/office/word/2010/wordml" xmlns:w15="http://schemas.microsoft.com/office/word/2012/wordml" xmlns:w16se="http://schemas.microsoft.com/office/word/2015/wordml/symex" xmlns:wpg="http://schemas.microsoft.com/office/word/2010/wordprocessingGroup" xmlns:wpi="http://schemas.microsoft.com/office/word/2010/wordprocessingInk" xmlns:wne="http://schemas.microsoft.com/office/word/2006/wordml" xmlns:wps="http://schemas.microsoft.com/office/word/2010/wordprocessingShape" mc:Ignorable="w14 w15 w16se wp14">
   <w:footnote w:type="separator" w:id="-1">
     <w:p>
       <w:pPr>
@@ -2866,7 +3699,7 @@
 </file>
 
 <file path=word/numbering.xml><?xml version="1.0" encoding="utf-8"?>
-<w:numbering xmlns:wpc="http://schemas.microsoft.com/office/word/2010/wordprocessingCanvas" xmlns:cx="http://schemas.microsoft.com/office/drawing/2014/chartex" xmlns:mc="http://schemas.openxmlformats.org/markup-compatibility/2006" xmlns:o="urn:schemas-microsoft-com:office:office" xmlns:r="http://schemas.openxmlformats.org/officeDocument/2006/relationships" xmlns:m="http://schemas.openxmlformats.org/officeDocument/2006/math" xmlns:v="urn:schemas-microsoft-com:vml" xmlns:wp14="http://schemas.microsoft.com/office/word/2010/wordprocessingDrawing" xmlns:wp="http://schemas.openxmlformats.org/drawingml/2006/wordprocessingDrawing" xmlns:w10="urn:schemas-microsoft-com:office:word" xmlns:w="http://schemas.openxmlformats.org/wordprocessingml/2006/main" xmlns:w14="http://schemas.microsoft.com/office/word/2010/wordml" xmlns:w15="http://schemas.microsoft.com/office/word/2012/wordml" xmlns:w16se="http://schemas.microsoft.com/office/word/2015/wordml/symex" xmlns:wpg="http://schemas.microsoft.com/office/word/2010/wordprocessingGroup" xmlns:wpi="http://schemas.microsoft.com/office/word/2010/wordprocessingInk" xmlns:wne="http://schemas.microsoft.com/office/word/2006/wordml" xmlns:wps="http://schemas.microsoft.com/office/word/2010/wordprocessingShape" mc:Ignorable="w14 w15 w16se wp14">
+<w:numbering xmlns:wpc="http://schemas.microsoft.com/office/word/2010/wordprocessingCanvas" xmlns:cx="http://schemas.microsoft.com/office/drawing/2014/chartex" xmlns:cx1="http://schemas.microsoft.com/office/drawing/2015/9/8/chartex" xmlns:mc="http://schemas.openxmlformats.org/markup-compatibility/2006" xmlns:o="urn:schemas-microsoft-com:office:office" xmlns:r="http://schemas.openxmlformats.org/officeDocument/2006/relationships" xmlns:m="http://schemas.openxmlformats.org/officeDocument/2006/math" xmlns:v="urn:schemas-microsoft-com:vml" xmlns:wp14="http://schemas.microsoft.com/office/word/2010/wordprocessingDrawing" xmlns:wp="http://schemas.openxmlformats.org/drawingml/2006/wordprocessingDrawing" xmlns:w10="urn:schemas-microsoft-com:office:word" xmlns:w="http://schemas.openxmlformats.org/wordprocessingml/2006/main" xmlns:w14="http://schemas.microsoft.com/office/word/2010/wordml" xmlns:w15="http://schemas.microsoft.com/office/word/2012/wordml" xmlns:w16se="http://schemas.microsoft.com/office/word/2015/wordml/symex" xmlns:wpg="http://schemas.microsoft.com/office/word/2010/wordprocessingGroup" xmlns:wpi="http://schemas.microsoft.com/office/word/2010/wordprocessingInk" xmlns:wne="http://schemas.microsoft.com/office/word/2006/wordml" xmlns:wps="http://schemas.microsoft.com/office/word/2010/wordprocessingShape" mc:Ignorable="w14 w15 w16se wp14">
   <w:abstractNum w:abstractNumId="0" w15:restartNumberingAfterBreak="0">
     <w:nsid w:val="0341730C"/>
     <w:multiLevelType w:val="multilevel"/>

</xml_diff>

<commit_message>
Agrego manejo de excepciones sobre la entidad Comentario
</commit_message>
<xml_diff>
--- a/Trabajo Práctico Integrador - Entregable 1 - 28.04.2021.docx
+++ b/Trabajo Práctico Integrador - Entregable 1 - 28.04.2021.docx
@@ -3575,17 +3575,267 @@
           <w:color w:val="808080" w:themeColor="background1" w:themeShade="80"/>
           <w:sz w:val="20"/>
         </w:rPr>
-        <w:t xml:space="preserve">La ventaja es que logro el comportamiento esperado pero al hacer esto podría llegar a tener la misma foto duplicada ocupando espacio en el servidor. </w:t>
-      </w:r>
-      <w:r>
-        <w:rPr>
-          <w:rFonts w:asciiTheme="majorHAnsi" w:hAnsiTheme="majorHAnsi" w:cstheme="majorHAnsi"/>
-          <w:i/>
-          <w:color w:val="808080" w:themeColor="background1" w:themeShade="80"/>
-          <w:sz w:val="20"/>
-        </w:rPr>
-        <w:t xml:space="preserve"> </w:t>
-      </w:r>
+        <w:t xml:space="preserve">La ventaja es que logro el comportamiento </w:t>
+      </w:r>
+      <w:r>
+        <w:rPr>
+          <w:rFonts w:asciiTheme="majorHAnsi" w:hAnsiTheme="majorHAnsi" w:cstheme="majorHAnsi"/>
+          <w:i/>
+          <w:color w:val="808080" w:themeColor="background1" w:themeShade="80"/>
+          <w:sz w:val="20"/>
+        </w:rPr>
+        <w:t>esperado,</w:t>
+      </w:r>
+      <w:r>
+        <w:rPr>
+          <w:rFonts w:asciiTheme="majorHAnsi" w:hAnsiTheme="majorHAnsi" w:cstheme="majorHAnsi"/>
+          <w:i/>
+          <w:color w:val="808080" w:themeColor="background1" w:themeShade="80"/>
+          <w:sz w:val="20"/>
+        </w:rPr>
+        <w:t xml:space="preserve"> pero al hacer esto podría llegar a tener la misma foto duplicada ocupando espacio en el servidor.</w:t>
+      </w:r>
+    </w:p>
+    <w:p>
+      <w:pPr>
+        <w:rPr>
+          <w:rFonts w:asciiTheme="majorHAnsi" w:hAnsiTheme="majorHAnsi" w:cstheme="majorHAnsi"/>
+          <w:i/>
+          <w:color w:val="808080" w:themeColor="background1" w:themeShade="80"/>
+          <w:sz w:val="20"/>
+        </w:rPr>
+      </w:pPr>
+    </w:p>
+    <w:p>
+      <w:pPr>
+        <w:rPr>
+          <w:rFonts w:asciiTheme="majorHAnsi" w:hAnsiTheme="majorHAnsi" w:cstheme="majorHAnsi"/>
+          <w:i/>
+          <w:color w:val="808080" w:themeColor="background1" w:themeShade="80"/>
+          <w:sz w:val="20"/>
+        </w:rPr>
+      </w:pPr>
+      <w:r>
+        <w:rPr>
+          <w:rFonts w:asciiTheme="majorHAnsi" w:hAnsiTheme="majorHAnsi" w:cstheme="majorHAnsi"/>
+          <w:i/>
+          <w:color w:val="808080" w:themeColor="background1" w:themeShade="80"/>
+          <w:sz w:val="20"/>
+        </w:rPr>
+        <w:t>24</w:t>
+      </w:r>
+      <w:r>
+        <w:rPr>
+          <w:rFonts w:asciiTheme="majorHAnsi" w:hAnsiTheme="majorHAnsi" w:cstheme="majorHAnsi"/>
+          <w:i/>
+          <w:color w:val="808080" w:themeColor="background1" w:themeShade="80"/>
+          <w:sz w:val="20"/>
+        </w:rPr>
+        <w:t xml:space="preserve">/05/2021 – </w:t>
+      </w:r>
+      <w:r>
+        <w:rPr>
+          <w:rFonts w:asciiTheme="majorHAnsi" w:hAnsiTheme="majorHAnsi" w:cstheme="majorHAnsi"/>
+          <w:i/>
+          <w:color w:val="808080" w:themeColor="background1" w:themeShade="80"/>
+          <w:sz w:val="20"/>
+        </w:rPr>
+        <w:t xml:space="preserve">Se hace que el campo fecha de publicación se genere automáticamente en lugar de tener que ser ingresado en el </w:t>
+      </w:r>
+      <w:proofErr w:type="spellStart"/>
+      <w:r>
+        <w:rPr>
+          <w:rFonts w:asciiTheme="majorHAnsi" w:hAnsiTheme="majorHAnsi" w:cstheme="majorHAnsi"/>
+          <w:i/>
+          <w:color w:val="808080" w:themeColor="background1" w:themeShade="80"/>
+          <w:sz w:val="20"/>
+        </w:rPr>
+        <w:t>body</w:t>
+      </w:r>
+      <w:proofErr w:type="spellEnd"/>
+      <w:r>
+        <w:rPr>
+          <w:rFonts w:asciiTheme="majorHAnsi" w:hAnsiTheme="majorHAnsi" w:cstheme="majorHAnsi"/>
+          <w:i/>
+          <w:color w:val="808080" w:themeColor="background1" w:themeShade="80"/>
+          <w:sz w:val="20"/>
+        </w:rPr>
+        <w:t xml:space="preserve"> del </w:t>
+      </w:r>
+      <w:proofErr w:type="spellStart"/>
+      <w:r>
+        <w:rPr>
+          <w:rFonts w:asciiTheme="majorHAnsi" w:hAnsiTheme="majorHAnsi" w:cstheme="majorHAnsi"/>
+          <w:i/>
+          <w:color w:val="808080" w:themeColor="background1" w:themeShade="80"/>
+          <w:sz w:val="20"/>
+        </w:rPr>
+        <w:t>request</w:t>
+      </w:r>
+      <w:proofErr w:type="spellEnd"/>
+      <w:r>
+        <w:rPr>
+          <w:rFonts w:asciiTheme="majorHAnsi" w:hAnsiTheme="majorHAnsi" w:cstheme="majorHAnsi"/>
+          <w:i/>
+          <w:color w:val="808080" w:themeColor="background1" w:themeShade="80"/>
+          <w:sz w:val="20"/>
+        </w:rPr>
+        <w:t xml:space="preserve">. </w:t>
+      </w:r>
+    </w:p>
+    <w:p>
+      <w:pPr>
+        <w:rPr>
+          <w:rFonts w:asciiTheme="majorHAnsi" w:hAnsiTheme="majorHAnsi" w:cstheme="majorHAnsi"/>
+          <w:i/>
+          <w:color w:val="808080" w:themeColor="background1" w:themeShade="80"/>
+          <w:sz w:val="20"/>
+          <w:u w:val="single"/>
+        </w:rPr>
+      </w:pPr>
+      <w:r>
+        <w:rPr>
+          <w:rFonts w:asciiTheme="majorHAnsi" w:hAnsiTheme="majorHAnsi" w:cstheme="majorHAnsi"/>
+          <w:i/>
+          <w:color w:val="808080" w:themeColor="background1" w:themeShade="80"/>
+          <w:sz w:val="20"/>
+          <w:u w:val="single"/>
+        </w:rPr>
+        <w:t>Antes</w:t>
+      </w:r>
+    </w:p>
+    <w:p>
+      <w:pPr>
+        <w:rPr>
+          <w:rFonts w:asciiTheme="majorHAnsi" w:hAnsiTheme="majorHAnsi" w:cstheme="majorHAnsi"/>
+          <w:i/>
+          <w:color w:val="808080" w:themeColor="background1" w:themeShade="80"/>
+          <w:sz w:val="20"/>
+        </w:rPr>
+      </w:pPr>
+      <w:r>
+        <w:rPr>
+          <w:rFonts w:asciiTheme="majorHAnsi" w:hAnsiTheme="majorHAnsi" w:cstheme="majorHAnsi"/>
+          <w:i/>
+          <w:color w:val="808080" w:themeColor="background1" w:themeShade="80"/>
+          <w:sz w:val="20"/>
+        </w:rPr>
+        <w:lastRenderedPageBreak/>
+        <w:t xml:space="preserve">El usuario ingresaba la fecha de publicación al crear o modificar una publicación. </w:t>
+      </w:r>
+    </w:p>
+    <w:p>
+      <w:pPr>
+        <w:rPr>
+          <w:rFonts w:asciiTheme="majorHAnsi" w:hAnsiTheme="majorHAnsi" w:cstheme="majorHAnsi"/>
+          <w:i/>
+          <w:color w:val="808080" w:themeColor="background1" w:themeShade="80"/>
+          <w:sz w:val="20"/>
+          <w:u w:val="single"/>
+        </w:rPr>
+      </w:pPr>
+      <w:r>
+        <w:rPr>
+          <w:rFonts w:asciiTheme="majorHAnsi" w:hAnsiTheme="majorHAnsi" w:cstheme="majorHAnsi"/>
+          <w:i/>
+          <w:color w:val="808080" w:themeColor="background1" w:themeShade="80"/>
+          <w:sz w:val="20"/>
+          <w:u w:val="single"/>
+        </w:rPr>
+        <w:t>Después</w:t>
+      </w:r>
+    </w:p>
+    <w:p>
+      <w:pPr>
+        <w:rPr>
+          <w:rFonts w:asciiTheme="majorHAnsi" w:hAnsiTheme="majorHAnsi" w:cstheme="majorHAnsi"/>
+          <w:i/>
+          <w:color w:val="808080" w:themeColor="background1" w:themeShade="80"/>
+          <w:sz w:val="20"/>
+        </w:rPr>
+      </w:pPr>
+      <w:r>
+        <w:rPr>
+          <w:rFonts w:asciiTheme="majorHAnsi" w:hAnsiTheme="majorHAnsi" w:cstheme="majorHAnsi"/>
+          <w:i/>
+          <w:color w:val="808080" w:themeColor="background1" w:themeShade="80"/>
+          <w:sz w:val="20"/>
+        </w:rPr>
+        <w:t xml:space="preserve">Se mantiene el campo fecha de publicación para cuando se crea la publicación y se agrega el campo fecha de última actualización para poder persistir el último cambio realizado. Tuve que agregar este campo adicional ya que las anotaciones </w:t>
+      </w:r>
+      <w:r>
+        <w:rPr>
+          <w:rFonts w:asciiTheme="majorHAnsi" w:hAnsiTheme="majorHAnsi" w:cstheme="majorHAnsi"/>
+          <w:b/>
+          <w:i/>
+          <w:color w:val="808080" w:themeColor="background1" w:themeShade="80"/>
+          <w:sz w:val="20"/>
+        </w:rPr>
+        <w:t>@</w:t>
+      </w:r>
+      <w:proofErr w:type="spellStart"/>
+      <w:r>
+        <w:rPr>
+          <w:rFonts w:asciiTheme="majorHAnsi" w:hAnsiTheme="majorHAnsi" w:cstheme="majorHAnsi"/>
+          <w:b/>
+          <w:i/>
+          <w:color w:val="808080" w:themeColor="background1" w:themeShade="80"/>
+          <w:sz w:val="20"/>
+        </w:rPr>
+        <w:t>CreationTimestamp</w:t>
+      </w:r>
+      <w:proofErr w:type="spellEnd"/>
+      <w:r>
+        <w:rPr>
+          <w:rFonts w:asciiTheme="majorHAnsi" w:hAnsiTheme="majorHAnsi" w:cstheme="majorHAnsi"/>
+          <w:i/>
+          <w:color w:val="808080" w:themeColor="background1" w:themeShade="80"/>
+          <w:sz w:val="20"/>
+        </w:rPr>
+        <w:t xml:space="preserve"> y </w:t>
+      </w:r>
+      <w:r>
+        <w:rPr>
+          <w:rFonts w:asciiTheme="majorHAnsi" w:hAnsiTheme="majorHAnsi" w:cstheme="majorHAnsi"/>
+          <w:b/>
+          <w:i/>
+          <w:color w:val="808080" w:themeColor="background1" w:themeShade="80"/>
+          <w:sz w:val="20"/>
+        </w:rPr>
+        <w:t>@</w:t>
+      </w:r>
+      <w:proofErr w:type="spellStart"/>
+      <w:r>
+        <w:rPr>
+          <w:rFonts w:asciiTheme="majorHAnsi" w:hAnsiTheme="majorHAnsi" w:cstheme="majorHAnsi"/>
+          <w:b/>
+          <w:i/>
+          <w:color w:val="808080" w:themeColor="background1" w:themeShade="80"/>
+          <w:sz w:val="20"/>
+        </w:rPr>
+        <w:t>UpdateTimestamp</w:t>
+      </w:r>
+      <w:proofErr w:type="spellEnd"/>
+      <w:r>
+        <w:rPr>
+          <w:rFonts w:asciiTheme="majorHAnsi" w:hAnsiTheme="majorHAnsi" w:cstheme="majorHAnsi"/>
+          <w:i/>
+          <w:color w:val="808080" w:themeColor="background1" w:themeShade="80"/>
+          <w:sz w:val="20"/>
+        </w:rPr>
+        <w:t xml:space="preserve"> se deben utilizar en 2 campos distintos. </w:t>
+      </w:r>
+    </w:p>
+    <w:p>
+      <w:pPr>
+        <w:rPr>
+          <w:rFonts w:asciiTheme="majorHAnsi" w:hAnsiTheme="majorHAnsi" w:cstheme="majorHAnsi"/>
+          <w:i/>
+          <w:color w:val="808080" w:themeColor="background1" w:themeShade="80"/>
+          <w:sz w:val="20"/>
+          <w:lang w:val="es-MX"/>
+        </w:rPr>
+      </w:pPr>
       <w:bookmarkStart w:id="0" w:name="_GoBack"/>
       <w:bookmarkEnd w:id="0"/>
     </w:p>
@@ -3657,7 +3907,7 @@
             <w:noProof/>
             <w:lang w:val="es-ES"/>
           </w:rPr>
-          <w:t>7</w:t>
+          <w:t>9</w:t>
         </w:r>
         <w:r>
           <w:fldChar w:fldCharType="end"/>

</xml_diff>